<commit_message>
-Terminer procedures de migration des factures AS400 (Version de migration)
</commit_message>
<xml_diff>
--- a/approche migration total/nouvel_approche_mig/rapports/Statistique migration releveT.docx
+++ b/approche migration total/nouvel_approche_mig/rapports/Statistique migration releveT.docx
@@ -6,6 +6,9 @@
       <w:pPr>
         <w:pStyle w:val="Titre"/>
       </w:pPr>
+      <w:bookmarkStart w:id="0" w:name="OLE_LINK42"/>
+      <w:bookmarkStart w:id="1" w:name="OLE_LINK43"/>
+      <w:bookmarkStart w:id="2" w:name="OLE_LINK44"/>
       <w:r>
         <w:t xml:space="preserve">Rapport migration </w:t>
       </w:r>
@@ -96,8 +99,8 @@
         </w:rPr>
         <w:t xml:space="preserve"> </w:t>
       </w:r>
-      <w:bookmarkStart w:id="0" w:name="OLE_LINK123"/>
-      <w:bookmarkStart w:id="1" w:name="OLE_LINK124"/>
+      <w:bookmarkStart w:id="3" w:name="OLE_LINK123"/>
+      <w:bookmarkStart w:id="4" w:name="OLE_LINK124"/>
       <w:r>
         <w:rPr>
           <w:b/>
@@ -105,8 +108,8 @@
         </w:rPr>
         <w:t>(Source principale)</w:t>
       </w:r>
-      <w:bookmarkEnd w:id="0"/>
-      <w:bookmarkEnd w:id="1"/>
+      <w:bookmarkEnd w:id="3"/>
+      <w:bookmarkEnd w:id="4"/>
     </w:p>
     <w:p>
       <w:pPr>
@@ -146,8 +149,8 @@
                 <w:bCs/>
               </w:rPr>
             </w:pPr>
-            <w:bookmarkStart w:id="2" w:name="OLE_LINK10"/>
-            <w:bookmarkStart w:id="3" w:name="OLE_LINK11"/>
+            <w:bookmarkStart w:id="5" w:name="OLE_LINK10"/>
+            <w:bookmarkStart w:id="6" w:name="OLE_LINK11"/>
             <w:r>
               <w:rPr>
                 <w:b/>
@@ -602,11 +605,11 @@
           <w:szCs w:val="20"/>
         </w:rPr>
       </w:pPr>
-      <w:bookmarkStart w:id="4" w:name="OLE_LINK139"/>
-      <w:bookmarkStart w:id="5" w:name="OLE_LINK140"/>
-      <w:bookmarkStart w:id="6" w:name="OLE_LINK141"/>
-      <w:bookmarkEnd w:id="2"/>
-      <w:bookmarkEnd w:id="3"/>
+      <w:bookmarkStart w:id="7" w:name="OLE_LINK139"/>
+      <w:bookmarkStart w:id="8" w:name="OLE_LINK140"/>
+      <w:bookmarkStart w:id="9" w:name="OLE_LINK141"/>
+      <w:bookmarkEnd w:id="5"/>
+      <w:bookmarkEnd w:id="6"/>
       <w:r>
         <w:rPr>
           <w:i/>
@@ -625,9 +628,12 @@
         </w:rPr>
         <w:t>relève T</w:t>
       </w:r>
-      <w:bookmarkEnd w:id="4"/>
-      <w:bookmarkEnd w:id="5"/>
-      <w:bookmarkEnd w:id="6"/>
+      <w:bookmarkEnd w:id="0"/>
+      <w:bookmarkEnd w:id="1"/>
+      <w:bookmarkEnd w:id="2"/>
+      <w:bookmarkEnd w:id="7"/>
+      <w:bookmarkEnd w:id="8"/>
+      <w:bookmarkEnd w:id="9"/>
     </w:p>
     <w:sectPr>
       <w:pgSz w:w="11906" w:h="16838"/>

</xml_diff>